<commit_message>
wip naming file corrected
</commit_message>
<xml_diff>
--- a/DOCS/wip-naming-convention-v1.3.docx
+++ b/DOCS/wip-naming-convention-v1.3.docx
@@ -93,7 +93,7 @@
           <w:b/>
           <w:bCs/>
         </w:rPr>
-        <w:t xml:space="preserve">Relationship to VERSION-SYSTEM-v4.1:</w:t>
+        <w:t xml:space="preserve">Relationship to VERSION-SYSTEM-v4.2:</w:t>
       </w:r>
       <w:r>
         <w:t xml:space="preserve"> </w:t>
@@ -461,7 +461,7 @@
         <w:t xml:space="preserve">guide-v*.tex</w:t>
       </w:r>
       <w:r>
-        <w:t xml:space="preserve">) — covered by VERSION-SYSTEM-v4.1</w:t>
+        <w:t xml:space="preserve">) — covered by VERSION-SYSTEM-v4.2</w:t>
       </w:r>
       <w:r>
         <w:t xml:space="preserve"> </w:t>
@@ -517,7 +517,7 @@
         <w:rPr>
           <w:rStyle w:val="VerbatimChar"/>
         </w:rPr>
-        <w:t xml:space="preserve">├── guide-v0.1.4.0-2026-01-06.tex           (MAIN — subject to VERSION-SYSTEM-v4.1)</w:t>
+        <w:t xml:space="preserve">├── guide-v0.1.4.0-2026-01-06.tex           (MAIN — subject to VERSION-SYSTEM-v4.2)</w:t>
       </w:r>
       <w:r>
         <w:br/>
@@ -535,7 +535,7 @@
         <w:rPr>
           <w:rStyle w:val="VerbatimChar"/>
         </w:rPr>
-        <w:t xml:space="preserve">├── VERSION-SYSTEM-v4.1.md</w:t>
+        <w:t xml:space="preserve">├── VERSION-SYSTEM-v4.2.md</w:t>
       </w:r>
       <w:r>
         <w:br/>
@@ -6743,7 +6743,7 @@
         <w:t xml:space="preserve">TikZ diagrams only</w:t>
       </w:r>
       <w:r>
-        <w:t xml:space="preserve">, not main document files (those follow VERSION-SYSTEM-v4.1).</w:t>
+        <w:t xml:space="preserve">, not main document files (those follow VERSION-SYSTEM-v4.2).</w:t>
       </w:r>
       <w:r>
         <w:t xml:space="preserve"> </w:t>
@@ -12346,7 +12346,7 @@
         <w:t xml:space="preserve"> </w:t>
       </w:r>
       <w:r>
-        <w:t xml:space="preserve">— Increment MAJOR, MINOR, or PATCH per VERSION-SYSTEM-v4.1</w:t>
+        <w:t xml:space="preserve">— Increment MAJOR, MINOR, or PATCH per VERSION-SYSTEM-v4.2</w:t>
       </w:r>
     </w:p>
     <w:p>
@@ -12695,7 +12695,7 @@
         <w:t xml:space="preserve"> </w:t>
       </w:r>
       <w:r>
-        <w:t xml:space="preserve">files (per VERSION-SYSTEM-v4.1)</w:t>
+        <w:t xml:space="preserve">files (per VERSION-SYSTEM-v4.2)</w:t>
       </w:r>
     </w:p>
     <w:p>
@@ -14005,7 +14005,7 @@
         </w:numPr>
       </w:pPr>
       <w:r>
-        <w:t xml:space="preserve">Main document version bumped per VERSION-SYSTEM-v4.1</w:t>
+        <w:t xml:space="preserve">Main document version bumped per VERSION-SYSTEM-v4.2</w:t>
       </w:r>
     </w:p>
     <w:p>
@@ -14128,13 +14128,13 @@
     </w:p>
     <w:bookmarkEnd w:id="67"/>
     <w:bookmarkEnd w:id="68"/>
-    <w:bookmarkStart w:id="69" w:name="relationship-to-version-system-v4.1"/>
+    <w:bookmarkStart w:id="69" w:name="relationship-to-version-system-v4.2"/>
     <w:p>
       <w:pPr>
         <w:pStyle w:val="Heading2"/>
       </w:pPr>
       <w:r>
-        <w:t xml:space="preserve">8. Relationship to VERSION-SYSTEM-v4.1</w:t>
+        <w:t xml:space="preserve">8. Relationship to VERSION-SYSTEM-v4.2</w:t>
       </w:r>
     </w:p>
     <w:p>
@@ -14158,7 +14158,7 @@
         <w:t xml:space="preserve"> </w:t>
       </w:r>
       <w:r>
-        <w:t xml:space="preserve">to VERSION-SYSTEM-v4.1, not a replacement.</w:t>
+        <w:t xml:space="preserve">to VERSION-SYSTEM-v4.2, not a replacement.</w:t>
       </w:r>
     </w:p>
     <w:tbl>
@@ -14210,7 +14210,7 @@
               <w:rPr>
                 <w:rStyle w:val="VerbatimChar"/>
               </w:rPr>
-              <w:t xml:space="preserve">VERSION-SYSTEM-v4.1</w:t>
+              <w:t xml:space="preserve">VERSION-SYSTEM-v4.2</w:t>
             </w:r>
           </w:p>
         </w:tc>
@@ -14331,7 +14331,7 @@
         <w:t xml:space="preserve"> </w:t>
       </w:r>
       <w:r>
-        <w:t xml:space="preserve">is integrated by AI, main document version increments per VERSION-SYSTEM-v4.1 rules.</w:t>
+        <w:t xml:space="preserve">is integrated by AI, main document version increments per VERSION-SYSTEM-v4.2 rules.</w:t>
       </w:r>
     </w:p>
     <w:p>
@@ -15289,7 +15289,7 @@
               <w:t xml:space="preserve"> </w:t>
             </w:r>
             <w:r>
-              <w:t xml:space="preserve">files in visuals are TikZ diagrams only (main guide files still follow VERSION-SYSTEM-v4.1); corrected Section 2.6.5 Automation Responsibility Matrix so that AI renames</w:t>
+              <w:t xml:space="preserve">files in visuals are TikZ diagrams only (main guide files still follow VERSION-SYSTEM-v4.2); corrected Section 2.6.5 Automation Responsibility Matrix so that AI renames</w:t>
             </w:r>
             <w:r>
               <w:t xml:space="preserve"> </w:t>

</xml_diff>